<commit_message>
Added basic code for player class; computer and human code inherit player class. run_game.py is just a basic template for the primary methods needed
</commit_message>
<xml_diff>
--- a/rpsls_plan.docx
+++ b/rpsls_plan.docx
@@ -10,23 +10,13 @@
     <w:p/>
     <w:p>
       <w:r>
-        <w:t xml:space="preserve">Step 1: Display the rules of the </w:t>
-      </w:r>
-      <w:proofErr w:type="gramStart"/>
-      <w:r>
-        <w:t>game</w:t>
-      </w:r>
-      <w:proofErr w:type="gramEnd"/>
-    </w:p>
-    <w:p>
-      <w:r>
-        <w:t xml:space="preserve">Step 2: Ask how many human players will be </w:t>
-      </w:r>
-      <w:proofErr w:type="gramStart"/>
-      <w:r>
-        <w:t>playing</w:t>
-      </w:r>
-      <w:proofErr w:type="gramEnd"/>
+        <w:t>Step 1: Display the rules of the game</w:t>
+      </w:r>
+    </w:p>
+    <w:p>
+      <w:r>
+        <w:t>Step 2: Ask how many human players will be playing</w:t>
+      </w:r>
     </w:p>
     <w:p>
       <w:r>
@@ -35,50 +25,56 @@
     </w:p>
     <w:p>
       <w:r>
-        <w:t>Step 4: ask what gestures (</w:t>
-      </w:r>
-      <w:proofErr w:type="spellStart"/>
-      <w:proofErr w:type="gramStart"/>
-      <w:r>
-        <w:t>r,p</w:t>
-      </w:r>
-      <w:proofErr w:type="gramEnd"/>
-      <w:r>
-        <w:t>,s,l,s</w:t>
-      </w:r>
-      <w:proofErr w:type="spellEnd"/>
-      <w:r>
-        <w:t>) the player wants to use</w:t>
-      </w:r>
-    </w:p>
-    <w:p>
-      <w:r>
-        <w:t xml:space="preserve">Step 5: Add win count to </w:t>
-      </w:r>
-      <w:proofErr w:type="gramStart"/>
-      <w:r>
-        <w:t>winner</w:t>
-      </w:r>
-      <w:proofErr w:type="gramEnd"/>
-    </w:p>
-    <w:p>
-      <w:r>
-        <w:t>Step 6: Once counter reaches two, winner is declared (best 2 of 3)</w:t>
-      </w:r>
-    </w:p>
-    <w:p>
-      <w:r>
-        <w:t xml:space="preserve">Step 7: End current </w:t>
-      </w:r>
-      <w:proofErr w:type="gramStart"/>
-      <w:r>
-        <w:t>game</w:t>
-      </w:r>
-      <w:proofErr w:type="gramEnd"/>
-    </w:p>
-    <w:p>
-      <w:r>
-        <w:t>Step 8: Ask player if they would like to play again at end of game?</w:t>
+        <w:t>Step 4: ask what gestures (r,p,s,l,s) the player wants to use</w:t>
+      </w:r>
+    </w:p>
+    <w:p>
+      <w:r>
+        <w:t>Step 5: Compare gestures to find out which one beats the other</w:t>
+      </w:r>
+    </w:p>
+    <w:p>
+      <w:r>
+        <w:t xml:space="preserve">Step </w:t>
+      </w:r>
+      <w:r>
+        <w:t>6</w:t>
+      </w:r>
+      <w:r>
+        <w:t>: Add win count to winner</w:t>
+      </w:r>
+    </w:p>
+    <w:p>
+      <w:r>
+        <w:t xml:space="preserve">Step </w:t>
+      </w:r>
+      <w:r>
+        <w:t>7</w:t>
+      </w:r>
+      <w:r>
+        <w:t>: Once counter reaches two, winner is declared (best 2 of 3)</w:t>
+      </w:r>
+    </w:p>
+    <w:p>
+      <w:r>
+        <w:t xml:space="preserve">Step </w:t>
+      </w:r>
+      <w:r>
+        <w:t>8</w:t>
+      </w:r>
+      <w:r>
+        <w:t>: End current game</w:t>
+      </w:r>
+    </w:p>
+    <w:p>
+      <w:r>
+        <w:t xml:space="preserve">Step </w:t>
+      </w:r>
+      <w:r>
+        <w:t>9</w:t>
+      </w:r>
+      <w:r>
+        <w:t>: Ask player if they would like to play again at end of game?</w:t>
       </w:r>
     </w:p>
     <w:sectPr>

</xml_diff>

<commit_message>
updated all code via video with Thomas
</commit_message>
<xml_diff>
--- a/rpsls_plan.docx
+++ b/rpsls_plan.docx
@@ -75,6 +75,32 @@
       </w:r>
       <w:r>
         <w:t>: Ask player if they would like to play again at end of game?</w:t>
+      </w:r>
+    </w:p>
+    <w:p/>
+    <w:p>
+      <w:r>
+        <w:t>Classes</w:t>
+      </w:r>
+    </w:p>
+    <w:p>
+      <w:r>
+        <w:t>Game run</w:t>
+      </w:r>
+    </w:p>
+    <w:p>
+      <w:r>
+        <w:t>Player(parent)</w:t>
+      </w:r>
+    </w:p>
+    <w:p>
+      <w:r>
+        <w:t>AI (child player)</w:t>
+      </w:r>
+    </w:p>
+    <w:p>
+      <w:r>
+        <w:t>Human (child player)</w:t>
       </w:r>
     </w:p>
     <w:sectPr>

</xml_diff>